<commit_message>
Plots for lab 1
</commit_message>
<xml_diff>
--- a/Lab1/Lab1_Plots.docx
+++ b/Lab1/Lab1_Plots.docx
@@ -2,9 +2,665 @@
 <file path=word/document.xml><?xml version="1.0" encoding="utf-8"?>
 <w:document xmlns:wpc="http://schemas.microsoft.com/office/word/2010/wordprocessingCanvas" xmlns:cx="http://schemas.microsoft.com/office/drawing/2014/chartex" xmlns:cx1="http://schemas.microsoft.com/office/drawing/2015/9/8/chartex" xmlns:cx2="http://schemas.microsoft.com/office/drawing/2015/10/21/chartex" xmlns:cx3="http://schemas.microsoft.com/office/drawing/2016/5/9/chartex" xmlns:cx4="http://schemas.microsoft.com/office/drawing/2016/5/10/chartex" xmlns:cx5="http://schemas.microsoft.com/office/drawing/2016/5/11/chartex" xmlns:cx6="http://schemas.microsoft.com/office/drawing/2016/5/12/chartex" xmlns:cx7="http://schemas.microsoft.com/office/drawing/2016/5/13/chartex" xmlns:cx8="http://schemas.microsoft.com/office/drawing/2016/5/14/chartex" xmlns:mc="http://schemas.openxmlformats.org/markup-compatibility/2006" xmlns:aink="http://schemas.microsoft.com/office/drawing/2016/ink" xmlns:am3d="http://schemas.microsoft.com/office/drawing/2017/model3d" xmlns:o="urn:schemas-microsoft-com:office:office" xmlns:oel="http://schemas.microsoft.com/office/2019/extlst" xmlns:r="http://schemas.openxmlformats.org/officeDocument/2006/relationships" xmlns:m="http://schemas.openxmlformats.org/officeDocument/2006/math" xmlns:v="urn:schemas-microsoft-com:vml" xmlns:wp14="http://schemas.microsoft.com/office/word/2010/wordprocessingDrawing" xmlns:wp="http://schemas.openxmlformats.org/drawingml/2006/wordprocessingDrawing" xmlns:w10="urn:schemas-microsoft-com:office:word" xmlns:w="http://schemas.openxmlformats.org/wordprocessingml/2006/main" xmlns:w14="http://schemas.microsoft.com/office/word/2010/wordml" xmlns:w15="http://schemas.microsoft.com/office/word/2012/wordml" xmlns:w16cex="http://schemas.microsoft.com/office/word/2018/wordml/cex" xmlns:w16cid="http://schemas.microsoft.com/office/word/2016/wordml/cid" xmlns:w16="http://schemas.microsoft.com/office/word/2018/wordml" xmlns:w16du="http://schemas.microsoft.com/office/word/2023/wordml/word16du" xmlns:w16sdtdh="http://schemas.microsoft.com/office/word/2020/wordml/sdtdatahash" xmlns:w16sdtfl="http://schemas.microsoft.com/office/word/2024/wordml/sdtformatlock" xmlns:w16se="http://schemas.microsoft.com/office/word/2015/wordml/symex" xmlns:wpg="http://schemas.microsoft.com/office/word/2010/wordprocessingGroup" xmlns:wpi="http://schemas.microsoft.com/office/word/2010/wordprocessingInk" xmlns:wne="http://schemas.microsoft.com/office/word/2006/wordml" xmlns:wps="http://schemas.microsoft.com/office/word/2010/wordprocessingShape" mc:Ignorable="w14 w15 w16se w16cid w16 w16cex w16sdtdh w16sdtfl w16du wp14">
   <w:body>
-    <w:p/>
+    <w:p>
+      <w:pPr>
+        <w:rPr>
+          <w:rFonts w:ascii="Times New Roman" w:hAnsi="Times New Roman" w:cs="Times New Roman"/>
+        </w:rPr>
+      </w:pPr>
+      <w:r>
+        <w:rPr>
+          <w:rFonts w:ascii="Times New Roman" w:hAnsi="Times New Roman" w:cs="Times New Roman"/>
+          <w:noProof/>
+        </w:rPr>
+        <w:drawing>
+          <wp:inline distT="0" distB="0" distL="0" distR="0" wp14:anchorId="04EA4F8A" wp14:editId="7AF197FE">
+            <wp:extent cx="5113020" cy="3106098"/>
+            <wp:effectExtent l="0" t="0" r="0" b="0"/>
+            <wp:docPr id="2009353399" name="Picture 2"/>
+            <wp:cNvGraphicFramePr>
+              <a:graphicFrameLocks xmlns:a="http://schemas.openxmlformats.org/drawingml/2006/main" noChangeAspect="1"/>
+            </wp:cNvGraphicFramePr>
+            <a:graphic xmlns:a="http://schemas.openxmlformats.org/drawingml/2006/main">
+              <a:graphicData uri="http://schemas.openxmlformats.org/drawingml/2006/picture">
+                <pic:pic xmlns:pic="http://schemas.openxmlformats.org/drawingml/2006/picture">
+                  <pic:nvPicPr>
+                    <pic:cNvPr id="0" name="Picture 2"/>
+                    <pic:cNvPicPr>
+                      <a:picLocks noChangeAspect="1" noChangeArrowheads="1"/>
+                    </pic:cNvPicPr>
+                  </pic:nvPicPr>
+                  <pic:blipFill>
+                    <a:blip r:embed="rId6">
+                      <a:extLst>
+                        <a:ext uri="{28A0092B-C50C-407E-A947-70E740481C1C}">
+                          <a14:useLocalDpi xmlns:a14="http://schemas.microsoft.com/office/drawing/2010/main" val="0"/>
+                        </a:ext>
+                      </a:extLst>
+                    </a:blip>
+                    <a:srcRect/>
+                    <a:stretch>
+                      <a:fillRect/>
+                    </a:stretch>
+                  </pic:blipFill>
+                  <pic:spPr bwMode="auto">
+                    <a:xfrm>
+                      <a:off x="0" y="0"/>
+                      <a:ext cx="5120827" cy="3110840"/>
+                    </a:xfrm>
+                    <a:prstGeom prst="rect">
+                      <a:avLst/>
+                    </a:prstGeom>
+                    <a:noFill/>
+                  </pic:spPr>
+                </pic:pic>
+              </a:graphicData>
+            </a:graphic>
+          </wp:inline>
+        </w:drawing>
+      </w:r>
+    </w:p>
+    <w:p>
+      <w:pPr>
+        <w:rPr>
+          <w:rFonts w:ascii="Times New Roman" w:hAnsi="Times New Roman" w:cs="Times New Roman"/>
+        </w:rPr>
+      </w:pPr>
+      <w:r>
+        <w:rPr>
+          <w:rFonts w:ascii="Times New Roman" w:hAnsi="Times New Roman" w:cs="Times New Roman"/>
+          <w:noProof/>
+        </w:rPr>
+        <w:drawing>
+          <wp:inline distT="0" distB="0" distL="0" distR="0" wp14:anchorId="245CFC8C" wp14:editId="26684998">
+            <wp:extent cx="5120640" cy="3110727"/>
+            <wp:effectExtent l="0" t="0" r="3810" b="0"/>
+            <wp:docPr id="1848727897" name="Picture 3"/>
+            <wp:cNvGraphicFramePr>
+              <a:graphicFrameLocks xmlns:a="http://schemas.openxmlformats.org/drawingml/2006/main" noChangeAspect="1"/>
+            </wp:cNvGraphicFramePr>
+            <a:graphic xmlns:a="http://schemas.openxmlformats.org/drawingml/2006/main">
+              <a:graphicData uri="http://schemas.openxmlformats.org/drawingml/2006/picture">
+                <pic:pic xmlns:pic="http://schemas.openxmlformats.org/drawingml/2006/picture">
+                  <pic:nvPicPr>
+                    <pic:cNvPr id="0" name="Picture 3"/>
+                    <pic:cNvPicPr>
+                      <a:picLocks noChangeAspect="1" noChangeArrowheads="1"/>
+                    </pic:cNvPicPr>
+                  </pic:nvPicPr>
+                  <pic:blipFill>
+                    <a:blip r:embed="rId7">
+                      <a:extLst>
+                        <a:ext uri="{28A0092B-C50C-407E-A947-70E740481C1C}">
+                          <a14:useLocalDpi xmlns:a14="http://schemas.microsoft.com/office/drawing/2010/main" val="0"/>
+                        </a:ext>
+                      </a:extLst>
+                    </a:blip>
+                    <a:srcRect/>
+                    <a:stretch>
+                      <a:fillRect/>
+                    </a:stretch>
+                  </pic:blipFill>
+                  <pic:spPr bwMode="auto">
+                    <a:xfrm>
+                      <a:off x="0" y="0"/>
+                      <a:ext cx="5140482" cy="3122781"/>
+                    </a:xfrm>
+                    <a:prstGeom prst="rect">
+                      <a:avLst/>
+                    </a:prstGeom>
+                    <a:noFill/>
+                  </pic:spPr>
+                </pic:pic>
+              </a:graphicData>
+            </a:graphic>
+          </wp:inline>
+        </w:drawing>
+      </w:r>
+    </w:p>
+    <w:p>
+      <w:pPr>
+        <w:rPr>
+          <w:rFonts w:ascii="Times New Roman" w:hAnsi="Times New Roman" w:cs="Times New Roman"/>
+        </w:rPr>
+      </w:pPr>
+      <w:r>
+        <w:rPr>
+          <w:rFonts w:ascii="Times New Roman" w:hAnsi="Times New Roman" w:cs="Times New Roman"/>
+          <w:noProof/>
+        </w:rPr>
+        <w:lastRenderedPageBreak/>
+        <w:drawing>
+          <wp:inline distT="0" distB="0" distL="0" distR="0" wp14:anchorId="0007813C" wp14:editId="0B4C8D83">
+            <wp:extent cx="4286727" cy="2604135"/>
+            <wp:effectExtent l="0" t="0" r="0" b="5715"/>
+            <wp:docPr id="1747701236" name="Picture 4"/>
+            <wp:cNvGraphicFramePr>
+              <a:graphicFrameLocks xmlns:a="http://schemas.openxmlformats.org/drawingml/2006/main" noChangeAspect="1"/>
+            </wp:cNvGraphicFramePr>
+            <a:graphic xmlns:a="http://schemas.openxmlformats.org/drawingml/2006/main">
+              <a:graphicData uri="http://schemas.openxmlformats.org/drawingml/2006/picture">
+                <pic:pic xmlns:pic="http://schemas.openxmlformats.org/drawingml/2006/picture">
+                  <pic:nvPicPr>
+                    <pic:cNvPr id="0" name="Picture 4"/>
+                    <pic:cNvPicPr>
+                      <a:picLocks noChangeAspect="1" noChangeArrowheads="1"/>
+                    </pic:cNvPicPr>
+                  </pic:nvPicPr>
+                  <pic:blipFill>
+                    <a:blip r:embed="rId8">
+                      <a:extLst>
+                        <a:ext uri="{28A0092B-C50C-407E-A947-70E740481C1C}">
+                          <a14:useLocalDpi xmlns:a14="http://schemas.microsoft.com/office/drawing/2010/main" val="0"/>
+                        </a:ext>
+                      </a:extLst>
+                    </a:blip>
+                    <a:srcRect/>
+                    <a:stretch>
+                      <a:fillRect/>
+                    </a:stretch>
+                  </pic:blipFill>
+                  <pic:spPr bwMode="auto">
+                    <a:xfrm>
+                      <a:off x="0" y="0"/>
+                      <a:ext cx="4293195" cy="2608064"/>
+                    </a:xfrm>
+                    <a:prstGeom prst="rect">
+                      <a:avLst/>
+                    </a:prstGeom>
+                    <a:noFill/>
+                  </pic:spPr>
+                </pic:pic>
+              </a:graphicData>
+            </a:graphic>
+          </wp:inline>
+        </w:drawing>
+      </w:r>
+    </w:p>
+    <w:p>
+      <w:pPr>
+        <w:rPr>
+          <w:rFonts w:ascii="Times New Roman" w:hAnsi="Times New Roman" w:cs="Times New Roman"/>
+        </w:rPr>
+      </w:pPr>
+      <w:r>
+        <w:rPr>
+          <w:rFonts w:ascii="Times New Roman" w:hAnsi="Times New Roman" w:cs="Times New Roman"/>
+          <w:noProof/>
+        </w:rPr>
+        <w:drawing>
+          <wp:inline distT="0" distB="0" distL="0" distR="0" wp14:anchorId="3EB121E6" wp14:editId="3CF94B25">
+            <wp:extent cx="4343400" cy="2638563"/>
+            <wp:effectExtent l="0" t="0" r="0" b="9525"/>
+            <wp:docPr id="1675150682" name="Picture 6"/>
+            <wp:cNvGraphicFramePr>
+              <a:graphicFrameLocks xmlns:a="http://schemas.openxmlformats.org/drawingml/2006/main" noChangeAspect="1"/>
+            </wp:cNvGraphicFramePr>
+            <a:graphic xmlns:a="http://schemas.openxmlformats.org/drawingml/2006/main">
+              <a:graphicData uri="http://schemas.openxmlformats.org/drawingml/2006/picture">
+                <pic:pic xmlns:pic="http://schemas.openxmlformats.org/drawingml/2006/picture">
+                  <pic:nvPicPr>
+                    <pic:cNvPr id="0" name="Picture 5"/>
+                    <pic:cNvPicPr>
+                      <a:picLocks noChangeAspect="1" noChangeArrowheads="1"/>
+                    </pic:cNvPicPr>
+                  </pic:nvPicPr>
+                  <pic:blipFill>
+                    <a:blip r:embed="rId9">
+                      <a:extLst>
+                        <a:ext uri="{28A0092B-C50C-407E-A947-70E740481C1C}">
+                          <a14:useLocalDpi xmlns:a14="http://schemas.microsoft.com/office/drawing/2010/main" val="0"/>
+                        </a:ext>
+                      </a:extLst>
+                    </a:blip>
+                    <a:srcRect/>
+                    <a:stretch>
+                      <a:fillRect/>
+                    </a:stretch>
+                  </pic:blipFill>
+                  <pic:spPr bwMode="auto">
+                    <a:xfrm>
+                      <a:off x="0" y="0"/>
+                      <a:ext cx="4351124" cy="2643255"/>
+                    </a:xfrm>
+                    <a:prstGeom prst="rect">
+                      <a:avLst/>
+                    </a:prstGeom>
+                    <a:noFill/>
+                  </pic:spPr>
+                </pic:pic>
+              </a:graphicData>
+            </a:graphic>
+          </wp:inline>
+        </w:drawing>
+      </w:r>
+    </w:p>
+    <w:p>
+      <w:pPr>
+        <w:rPr>
+          <w:rFonts w:ascii="Times New Roman" w:hAnsi="Times New Roman" w:cs="Times New Roman"/>
+        </w:rPr>
+      </w:pPr>
+    </w:p>
+    <w:p>
+      <w:pPr>
+        <w:rPr>
+          <w:rFonts w:ascii="Times New Roman" w:hAnsi="Times New Roman" w:cs="Times New Roman"/>
+          <w:noProof/>
+        </w:rPr>
+      </w:pPr>
+    </w:p>
+    <w:p>
+      <w:pPr>
+        <w:rPr>
+          <w:rFonts w:ascii="Times New Roman" w:hAnsi="Times New Roman" w:cs="Times New Roman"/>
+          <w:noProof/>
+        </w:rPr>
+      </w:pPr>
+    </w:p>
+    <w:p>
+      <w:pPr>
+        <w:rPr>
+          <w:rFonts w:ascii="Times New Roman" w:hAnsi="Times New Roman" w:cs="Times New Roman"/>
+          <w:noProof/>
+        </w:rPr>
+      </w:pPr>
+    </w:p>
+    <w:p>
+      <w:pPr>
+        <w:rPr>
+          <w:rFonts w:ascii="Times New Roman" w:hAnsi="Times New Roman" w:cs="Times New Roman"/>
+          <w:noProof/>
+        </w:rPr>
+      </w:pPr>
+      <w:r>
+        <w:rPr>
+          <w:rFonts w:ascii="Times New Roman" w:hAnsi="Times New Roman" w:cs="Times New Roman"/>
+          <w:noProof/>
+        </w:rPr>
+        <w:lastRenderedPageBreak/>
+        <w:drawing>
+          <wp:inline distT="0" distB="0" distL="0" distR="0" wp14:anchorId="03DBDC41" wp14:editId="2545E7AD">
+            <wp:extent cx="4612857" cy="2802255"/>
+            <wp:effectExtent l="0" t="0" r="0" b="0"/>
+            <wp:docPr id="264623668" name="Picture 17"/>
+            <wp:cNvGraphicFramePr>
+              <a:graphicFrameLocks xmlns:a="http://schemas.openxmlformats.org/drawingml/2006/main" noChangeAspect="1"/>
+            </wp:cNvGraphicFramePr>
+            <a:graphic xmlns:a="http://schemas.openxmlformats.org/drawingml/2006/main">
+              <a:graphicData uri="http://schemas.openxmlformats.org/drawingml/2006/picture">
+                <pic:pic xmlns:pic="http://schemas.openxmlformats.org/drawingml/2006/picture">
+                  <pic:nvPicPr>
+                    <pic:cNvPr id="0" name="Picture 12"/>
+                    <pic:cNvPicPr>
+                      <a:picLocks noChangeAspect="1" noChangeArrowheads="1"/>
+                    </pic:cNvPicPr>
+                  </pic:nvPicPr>
+                  <pic:blipFill>
+                    <a:blip r:embed="rId10">
+                      <a:extLst>
+                        <a:ext uri="{28A0092B-C50C-407E-A947-70E740481C1C}">
+                          <a14:useLocalDpi xmlns:a14="http://schemas.microsoft.com/office/drawing/2010/main" val="0"/>
+                        </a:ext>
+                      </a:extLst>
+                    </a:blip>
+                    <a:srcRect/>
+                    <a:stretch>
+                      <a:fillRect/>
+                    </a:stretch>
+                  </pic:blipFill>
+                  <pic:spPr bwMode="auto">
+                    <a:xfrm>
+                      <a:off x="0" y="0"/>
+                      <a:ext cx="4614457" cy="2803227"/>
+                    </a:xfrm>
+                    <a:prstGeom prst="rect">
+                      <a:avLst/>
+                    </a:prstGeom>
+                    <a:noFill/>
+                  </pic:spPr>
+                </pic:pic>
+              </a:graphicData>
+            </a:graphic>
+          </wp:inline>
+        </w:drawing>
+      </w:r>
+    </w:p>
+    <w:p>
+      <w:pPr>
+        <w:rPr>
+          <w:rFonts w:ascii="Times New Roman" w:hAnsi="Times New Roman" w:cs="Times New Roman"/>
+          <w:noProof/>
+        </w:rPr>
+      </w:pPr>
+      <w:r>
+        <w:rPr>
+          <w:rFonts w:ascii="Times New Roman" w:hAnsi="Times New Roman" w:cs="Times New Roman"/>
+          <w:noProof/>
+        </w:rPr>
+        <w:drawing>
+          <wp:inline distT="0" distB="0" distL="0" distR="0" wp14:anchorId="6C3A09EF" wp14:editId="665C8684">
+            <wp:extent cx="4713205" cy="2863215"/>
+            <wp:effectExtent l="0" t="0" r="0" b="0"/>
+            <wp:docPr id="994305818" name="Picture 18"/>
+            <wp:cNvGraphicFramePr>
+              <a:graphicFrameLocks xmlns:a="http://schemas.openxmlformats.org/drawingml/2006/main" noChangeAspect="1"/>
+            </wp:cNvGraphicFramePr>
+            <a:graphic xmlns:a="http://schemas.openxmlformats.org/drawingml/2006/main">
+              <a:graphicData uri="http://schemas.openxmlformats.org/drawingml/2006/picture">
+                <pic:pic xmlns:pic="http://schemas.openxmlformats.org/drawingml/2006/picture">
+                  <pic:nvPicPr>
+                    <pic:cNvPr id="0" name="Picture 13"/>
+                    <pic:cNvPicPr>
+                      <a:picLocks noChangeAspect="1" noChangeArrowheads="1"/>
+                    </pic:cNvPicPr>
+                  </pic:nvPicPr>
+                  <pic:blipFill>
+                    <a:blip r:embed="rId11">
+                      <a:extLst>
+                        <a:ext uri="{28A0092B-C50C-407E-A947-70E740481C1C}">
+                          <a14:useLocalDpi xmlns:a14="http://schemas.microsoft.com/office/drawing/2010/main" val="0"/>
+                        </a:ext>
+                      </a:extLst>
+                    </a:blip>
+                    <a:srcRect/>
+                    <a:stretch>
+                      <a:fillRect/>
+                    </a:stretch>
+                  </pic:blipFill>
+                  <pic:spPr bwMode="auto">
+                    <a:xfrm>
+                      <a:off x="0" y="0"/>
+                      <a:ext cx="4719514" cy="2867048"/>
+                    </a:xfrm>
+                    <a:prstGeom prst="rect">
+                      <a:avLst/>
+                    </a:prstGeom>
+                    <a:noFill/>
+                  </pic:spPr>
+                </pic:pic>
+              </a:graphicData>
+            </a:graphic>
+          </wp:inline>
+        </w:drawing>
+      </w:r>
+    </w:p>
+    <w:p>
+      <w:pPr>
+        <w:rPr>
+          <w:rFonts w:ascii="Times New Roman" w:hAnsi="Times New Roman" w:cs="Times New Roman"/>
+          <w:noProof/>
+        </w:rPr>
+      </w:pPr>
+    </w:p>
+    <w:p>
+      <w:pPr>
+        <w:rPr>
+          <w:rFonts w:ascii="Times New Roman" w:hAnsi="Times New Roman" w:cs="Times New Roman"/>
+          <w:noProof/>
+        </w:rPr>
+      </w:pPr>
+    </w:p>
+    <w:p>
+      <w:pPr>
+        <w:rPr>
+          <w:rFonts w:ascii="Times New Roman" w:hAnsi="Times New Roman" w:cs="Times New Roman"/>
+          <w:noProof/>
+        </w:rPr>
+      </w:pPr>
+    </w:p>
+    <w:p>
+      <w:pPr>
+        <w:rPr>
+          <w:rFonts w:ascii="Times New Roman" w:hAnsi="Times New Roman" w:cs="Times New Roman"/>
+          <w:noProof/>
+        </w:rPr>
+      </w:pPr>
+    </w:p>
+    <w:p>
+      <w:pPr>
+        <w:rPr>
+          <w:rFonts w:ascii="Times New Roman" w:hAnsi="Times New Roman" w:cs="Times New Roman"/>
+          <w:noProof/>
+        </w:rPr>
+      </w:pPr>
+    </w:p>
+    <w:p>
+      <w:pPr>
+        <w:rPr>
+          <w:rFonts w:ascii="Times New Roman" w:hAnsi="Times New Roman" w:cs="Times New Roman"/>
+        </w:rPr>
+      </w:pPr>
+      <w:r>
+        <w:rPr>
+          <w:rFonts w:ascii="Times New Roman" w:hAnsi="Times New Roman" w:cs="Times New Roman"/>
+          <w:noProof/>
+        </w:rPr>
+        <w:lastRenderedPageBreak/>
+        <w:drawing>
+          <wp:inline distT="0" distB="0" distL="0" distR="0" wp14:anchorId="69AC02A9" wp14:editId="7D1B1E99">
+            <wp:extent cx="4686300" cy="2846871"/>
+            <wp:effectExtent l="0" t="0" r="0" b="0"/>
+            <wp:docPr id="484582170" name="Picture 10"/>
+            <wp:cNvGraphicFramePr>
+              <a:graphicFrameLocks xmlns:a="http://schemas.openxmlformats.org/drawingml/2006/main" noChangeAspect="1"/>
+            </wp:cNvGraphicFramePr>
+            <a:graphic xmlns:a="http://schemas.openxmlformats.org/drawingml/2006/main">
+              <a:graphicData uri="http://schemas.openxmlformats.org/drawingml/2006/picture">
+                <pic:pic xmlns:pic="http://schemas.openxmlformats.org/drawingml/2006/picture">
+                  <pic:nvPicPr>
+                    <pic:cNvPr id="0" name="Picture 8"/>
+                    <pic:cNvPicPr>
+                      <a:picLocks noChangeAspect="1" noChangeArrowheads="1"/>
+                    </pic:cNvPicPr>
+                  </pic:nvPicPr>
+                  <pic:blipFill>
+                    <a:blip r:embed="rId12">
+                      <a:extLst>
+                        <a:ext uri="{28A0092B-C50C-407E-A947-70E740481C1C}">
+                          <a14:useLocalDpi xmlns:a14="http://schemas.microsoft.com/office/drawing/2010/main" val="0"/>
+                        </a:ext>
+                      </a:extLst>
+                    </a:blip>
+                    <a:srcRect/>
+                    <a:stretch>
+                      <a:fillRect/>
+                    </a:stretch>
+                  </pic:blipFill>
+                  <pic:spPr bwMode="auto">
+                    <a:xfrm>
+                      <a:off x="0" y="0"/>
+                      <a:ext cx="4693267" cy="2851103"/>
+                    </a:xfrm>
+                    <a:prstGeom prst="rect">
+                      <a:avLst/>
+                    </a:prstGeom>
+                    <a:noFill/>
+                  </pic:spPr>
+                </pic:pic>
+              </a:graphicData>
+            </a:graphic>
+          </wp:inline>
+        </w:drawing>
+      </w:r>
+    </w:p>
+    <w:p>
+      <w:pPr>
+        <w:rPr>
+          <w:rFonts w:ascii="Times New Roman" w:hAnsi="Times New Roman" w:cs="Times New Roman"/>
+        </w:rPr>
+      </w:pPr>
+      <w:r>
+        <w:rPr>
+          <w:rFonts w:ascii="Times New Roman" w:hAnsi="Times New Roman" w:cs="Times New Roman"/>
+          <w:noProof/>
+        </w:rPr>
+        <w:drawing>
+          <wp:inline distT="0" distB="0" distL="0" distR="0" wp14:anchorId="1271B297" wp14:editId="444F5CF2">
+            <wp:extent cx="4675574" cy="2840355"/>
+            <wp:effectExtent l="0" t="0" r="0" b="0"/>
+            <wp:docPr id="473453289" name="Picture 12"/>
+            <wp:cNvGraphicFramePr>
+              <a:graphicFrameLocks xmlns:a="http://schemas.openxmlformats.org/drawingml/2006/main" noChangeAspect="1"/>
+            </wp:cNvGraphicFramePr>
+            <a:graphic xmlns:a="http://schemas.openxmlformats.org/drawingml/2006/main">
+              <a:graphicData uri="http://schemas.openxmlformats.org/drawingml/2006/picture">
+                <pic:pic xmlns:pic="http://schemas.openxmlformats.org/drawingml/2006/picture">
+                  <pic:nvPicPr>
+                    <pic:cNvPr id="0" name="Picture 9"/>
+                    <pic:cNvPicPr>
+                      <a:picLocks noChangeAspect="1" noChangeArrowheads="1"/>
+                    </pic:cNvPicPr>
+                  </pic:nvPicPr>
+                  <pic:blipFill>
+                    <a:blip r:embed="rId13">
+                      <a:extLst>
+                        <a:ext uri="{28A0092B-C50C-407E-A947-70E740481C1C}">
+                          <a14:useLocalDpi xmlns:a14="http://schemas.microsoft.com/office/drawing/2010/main" val="0"/>
+                        </a:ext>
+                      </a:extLst>
+                    </a:blip>
+                    <a:srcRect/>
+                    <a:stretch>
+                      <a:fillRect/>
+                    </a:stretch>
+                  </pic:blipFill>
+                  <pic:spPr bwMode="auto">
+                    <a:xfrm>
+                      <a:off x="0" y="0"/>
+                      <a:ext cx="4684021" cy="2845487"/>
+                    </a:xfrm>
+                    <a:prstGeom prst="rect">
+                      <a:avLst/>
+                    </a:prstGeom>
+                    <a:noFill/>
+                  </pic:spPr>
+                </pic:pic>
+              </a:graphicData>
+            </a:graphic>
+          </wp:inline>
+        </w:drawing>
+      </w:r>
+    </w:p>
+    <w:p>
+      <w:pPr>
+        <w:rPr>
+          <w:rFonts w:ascii="Times New Roman" w:hAnsi="Times New Roman" w:cs="Times New Roman"/>
+        </w:rPr>
+      </w:pPr>
+      <w:r>
+        <w:rPr>
+          <w:rFonts w:ascii="Times New Roman" w:hAnsi="Times New Roman" w:cs="Times New Roman"/>
+          <w:noProof/>
+        </w:rPr>
+        <w:lastRenderedPageBreak/>
+        <w:drawing>
+          <wp:inline distT="0" distB="0" distL="0" distR="0" wp14:anchorId="61FC239A" wp14:editId="1A39177C">
+            <wp:extent cx="4953000" cy="3008888"/>
+            <wp:effectExtent l="0" t="0" r="0" b="1270"/>
+            <wp:docPr id="711516000" name="Picture 14"/>
+            <wp:cNvGraphicFramePr>
+              <a:graphicFrameLocks xmlns:a="http://schemas.openxmlformats.org/drawingml/2006/main" noChangeAspect="1"/>
+            </wp:cNvGraphicFramePr>
+            <a:graphic xmlns:a="http://schemas.openxmlformats.org/drawingml/2006/main">
+              <a:graphicData uri="http://schemas.openxmlformats.org/drawingml/2006/picture">
+                <pic:pic xmlns:pic="http://schemas.openxmlformats.org/drawingml/2006/picture">
+                  <pic:nvPicPr>
+                    <pic:cNvPr id="0" name="Picture 10"/>
+                    <pic:cNvPicPr>
+                      <a:picLocks noChangeAspect="1" noChangeArrowheads="1"/>
+                    </pic:cNvPicPr>
+                  </pic:nvPicPr>
+                  <pic:blipFill>
+                    <a:blip r:embed="rId14">
+                      <a:extLst>
+                        <a:ext uri="{28A0092B-C50C-407E-A947-70E740481C1C}">
+                          <a14:useLocalDpi xmlns:a14="http://schemas.microsoft.com/office/drawing/2010/main" val="0"/>
+                        </a:ext>
+                      </a:extLst>
+                    </a:blip>
+                    <a:srcRect/>
+                    <a:stretch>
+                      <a:fillRect/>
+                    </a:stretch>
+                  </pic:blipFill>
+                  <pic:spPr bwMode="auto">
+                    <a:xfrm>
+                      <a:off x="0" y="0"/>
+                      <a:ext cx="4960290" cy="3013316"/>
+                    </a:xfrm>
+                    <a:prstGeom prst="rect">
+                      <a:avLst/>
+                    </a:prstGeom>
+                    <a:noFill/>
+                  </pic:spPr>
+                </pic:pic>
+              </a:graphicData>
+            </a:graphic>
+          </wp:inline>
+        </w:drawing>
+      </w:r>
+    </w:p>
+    <w:p>
+      <w:pPr>
+        <w:rPr>
+          <w:rFonts w:ascii="Times New Roman" w:hAnsi="Times New Roman" w:cs="Times New Roman"/>
+        </w:rPr>
+      </w:pPr>
+      <w:r>
+        <w:rPr>
+          <w:rFonts w:ascii="Times New Roman" w:hAnsi="Times New Roman" w:cs="Times New Roman"/>
+          <w:noProof/>
+        </w:rPr>
+        <w:drawing>
+          <wp:inline distT="0" distB="0" distL="0" distR="0" wp14:anchorId="7F21A72D" wp14:editId="2EB92101">
+            <wp:extent cx="4913900" cy="2985135"/>
+            <wp:effectExtent l="0" t="0" r="1270" b="5715"/>
+            <wp:docPr id="1201844994" name="Picture 15"/>
+            <wp:cNvGraphicFramePr>
+              <a:graphicFrameLocks xmlns:a="http://schemas.openxmlformats.org/drawingml/2006/main" noChangeAspect="1"/>
+            </wp:cNvGraphicFramePr>
+            <a:graphic xmlns:a="http://schemas.openxmlformats.org/drawingml/2006/main">
+              <a:graphicData uri="http://schemas.openxmlformats.org/drawingml/2006/picture">
+                <pic:pic xmlns:pic="http://schemas.openxmlformats.org/drawingml/2006/picture">
+                  <pic:nvPicPr>
+                    <pic:cNvPr id="0" name="Picture 11"/>
+                    <pic:cNvPicPr>
+                      <a:picLocks noChangeAspect="1" noChangeArrowheads="1"/>
+                    </pic:cNvPicPr>
+                  </pic:nvPicPr>
+                  <pic:blipFill>
+                    <a:blip r:embed="rId15">
+                      <a:extLst>
+                        <a:ext uri="{28A0092B-C50C-407E-A947-70E740481C1C}">
+                          <a14:useLocalDpi xmlns:a14="http://schemas.microsoft.com/office/drawing/2010/main" val="0"/>
+                        </a:ext>
+                      </a:extLst>
+                    </a:blip>
+                    <a:srcRect/>
+                    <a:stretch>
+                      <a:fillRect/>
+                    </a:stretch>
+                  </pic:blipFill>
+                  <pic:spPr bwMode="auto">
+                    <a:xfrm>
+                      <a:off x="0" y="0"/>
+                      <a:ext cx="4926278" cy="2992654"/>
+                    </a:xfrm>
+                    <a:prstGeom prst="rect">
+                      <a:avLst/>
+                    </a:prstGeom>
+                    <a:noFill/>
+                  </pic:spPr>
+                </pic:pic>
+              </a:graphicData>
+            </a:graphic>
+          </wp:inline>
+        </w:drawing>
+      </w:r>
+    </w:p>
     <w:sectPr>
-      <w:headerReference w:type="default" r:id="rId6"/>
+      <w:headerReference w:type="default" r:id="rId16"/>
       <w:pgSz w:w="12240" w:h="15840"/>
       <w:pgMar w:top="1440" w:right="1440" w:bottom="1440" w:left="1440" w:header="720" w:footer="720" w:gutter="0"/>
       <w:cols w:space="720"/>

</xml_diff>